<commit_message>
System requirements version 0.28, will be send for meeting february 5.
</commit_message>
<xml_diff>
--- a/frontpage/frontpage.docx
+++ b/frontpage/frontpage.docx
@@ -61,7 +61,14 @@
           <w:sz w:val="24"/>
           <w:lang w:val="nl-NL"/>
         </w:rPr>
-        <w:t>27</w:t>
+        <w:t>2</w:t>
+      </w:r>
+      <w:r>
+        <w:rPr>
+          <w:sz w:val="24"/>
+          <w:lang w:val="nl-NL"/>
+        </w:rPr>
+        <w:t>8</w:t>
       </w:r>
       <w:bookmarkStart w:id="0" w:name="_GoBack"/>
       <w:bookmarkEnd w:id="0"/>
@@ -111,7 +118,7 @@
 <w:ftr xmlns:wpc="http://schemas.microsoft.com/office/word/2010/wordprocessingCanvas" xmlns:cx="http://schemas.microsoft.com/office/drawing/2014/chartex" xmlns:cx1="http://schemas.microsoft.com/office/drawing/2015/9/8/chartex" xmlns:cx2="http://schemas.microsoft.com/office/drawing/2015/10/21/chartex" xmlns:cx3="http://schemas.microsoft.com/office/drawing/2016/5/9/chartex" xmlns:cx4="http://schemas.microsoft.com/office/drawing/2016/5/10/chartex" xmlns:cx5="http://schemas.microsoft.com/office/drawing/2016/5/11/chartex" xmlns:cx6="http://schemas.microsoft.com/office/drawing/2016/5/12/chartex" xmlns:cx7="http://schemas.microsoft.com/office/drawing/2016/5/13/chartex" xmlns:cx8="http://schemas.microsoft.com/office/drawing/2016/5/14/chartex" xmlns:mc="http://schemas.openxmlformats.org/markup-compatibility/2006" xmlns:aink="http://schemas.microsoft.com/office/drawing/2016/ink" xmlns:am3d="http://schemas.microsoft.com/office/drawing/2017/model3d" xmlns:o="urn:schemas-microsoft-com:office:office" xmlns:r="http://schemas.openxmlformats.org/officeDocument/2006/relationships" xmlns:m="http://schemas.openxmlformats.org/officeDocument/2006/math" xmlns:v="urn:schemas-microsoft-com:vml" xmlns:wp14="http://schemas.microsoft.com/office/word/2010/wordprocessingDrawing" xmlns:wp="http://schemas.openxmlformats.org/drawingml/2006/wordprocessingDrawing" xmlns:w10="urn:schemas-microsoft-com:office:word" xmlns:w="http://schemas.openxmlformats.org/wordprocessingml/2006/main" xmlns:w14="http://schemas.microsoft.com/office/word/2010/wordml" xmlns:w15="http://schemas.microsoft.com/office/word/2012/wordml" xmlns:w16cid="http://schemas.microsoft.com/office/word/2016/wordml/cid" xmlns:w16se="http://schemas.microsoft.com/office/word/2015/wordml/symex" xmlns:wpg="http://schemas.microsoft.com/office/word/2010/wordprocessingGroup" xmlns:wpi="http://schemas.microsoft.com/office/word/2010/wordprocessingInk" xmlns:wne="http://schemas.microsoft.com/office/word/2006/wordml" xmlns:wps="http://schemas.microsoft.com/office/word/2010/wordprocessingShape" mc:Ignorable="w14 w15 w16se w16cid wp14">
   <w:p>
     <w:pPr>
-      <w:pStyle w:val="Voettekst"/>
+      <w:pStyle w:val="Footer"/>
     </w:pPr>
   </w:p>
 </w:ftr>
@@ -121,7 +128,7 @@
 <w:ftr xmlns:wpc="http://schemas.microsoft.com/office/word/2010/wordprocessingCanvas" xmlns:cx="http://schemas.microsoft.com/office/drawing/2014/chartex" xmlns:cx1="http://schemas.microsoft.com/office/drawing/2015/9/8/chartex" xmlns:cx2="http://schemas.microsoft.com/office/drawing/2015/10/21/chartex" xmlns:cx3="http://schemas.microsoft.com/office/drawing/2016/5/9/chartex" xmlns:cx4="http://schemas.microsoft.com/office/drawing/2016/5/10/chartex" xmlns:cx5="http://schemas.microsoft.com/office/drawing/2016/5/11/chartex" xmlns:cx6="http://schemas.microsoft.com/office/drawing/2016/5/12/chartex" xmlns:cx7="http://schemas.microsoft.com/office/drawing/2016/5/13/chartex" xmlns:cx8="http://schemas.microsoft.com/office/drawing/2016/5/14/chartex" xmlns:mc="http://schemas.openxmlformats.org/markup-compatibility/2006" xmlns:aink="http://schemas.microsoft.com/office/drawing/2016/ink" xmlns:am3d="http://schemas.microsoft.com/office/drawing/2017/model3d" xmlns:o="urn:schemas-microsoft-com:office:office" xmlns:r="http://schemas.openxmlformats.org/officeDocument/2006/relationships" xmlns:m="http://schemas.openxmlformats.org/officeDocument/2006/math" xmlns:v="urn:schemas-microsoft-com:vml" xmlns:wp14="http://schemas.microsoft.com/office/word/2010/wordprocessingDrawing" xmlns:wp="http://schemas.openxmlformats.org/drawingml/2006/wordprocessingDrawing" xmlns:w10="urn:schemas-microsoft-com:office:word" xmlns:w="http://schemas.openxmlformats.org/wordprocessingml/2006/main" xmlns:w14="http://schemas.microsoft.com/office/word/2010/wordml" xmlns:w15="http://schemas.microsoft.com/office/word/2012/wordml" xmlns:w16cid="http://schemas.microsoft.com/office/word/2016/wordml/cid" xmlns:w16se="http://schemas.microsoft.com/office/word/2015/wordml/symex" xmlns:wpg="http://schemas.microsoft.com/office/word/2010/wordprocessingGroup" xmlns:wpi="http://schemas.microsoft.com/office/word/2010/wordprocessingInk" xmlns:wne="http://schemas.microsoft.com/office/word/2006/wordml" xmlns:wps="http://schemas.microsoft.com/office/word/2010/wordprocessingShape" mc:Ignorable="w14 w15 w16se w16cid wp14">
   <w:p>
     <w:pPr>
-      <w:pStyle w:val="Voettekst"/>
+      <w:pStyle w:val="Footer"/>
     </w:pPr>
   </w:p>
 </w:ftr>
@@ -131,7 +138,7 @@
 <w:ftr xmlns:wpc="http://schemas.microsoft.com/office/word/2010/wordprocessingCanvas" xmlns:cx="http://schemas.microsoft.com/office/drawing/2014/chartex" xmlns:cx1="http://schemas.microsoft.com/office/drawing/2015/9/8/chartex" xmlns:cx2="http://schemas.microsoft.com/office/drawing/2015/10/21/chartex" xmlns:cx3="http://schemas.microsoft.com/office/drawing/2016/5/9/chartex" xmlns:cx4="http://schemas.microsoft.com/office/drawing/2016/5/10/chartex" xmlns:cx5="http://schemas.microsoft.com/office/drawing/2016/5/11/chartex" xmlns:cx6="http://schemas.microsoft.com/office/drawing/2016/5/12/chartex" xmlns:cx7="http://schemas.microsoft.com/office/drawing/2016/5/13/chartex" xmlns:cx8="http://schemas.microsoft.com/office/drawing/2016/5/14/chartex" xmlns:mc="http://schemas.openxmlformats.org/markup-compatibility/2006" xmlns:aink="http://schemas.microsoft.com/office/drawing/2016/ink" xmlns:am3d="http://schemas.microsoft.com/office/drawing/2017/model3d" xmlns:o="urn:schemas-microsoft-com:office:office" xmlns:r="http://schemas.openxmlformats.org/officeDocument/2006/relationships" xmlns:m="http://schemas.openxmlformats.org/officeDocument/2006/math" xmlns:v="urn:schemas-microsoft-com:vml" xmlns:wp14="http://schemas.microsoft.com/office/word/2010/wordprocessingDrawing" xmlns:wp="http://schemas.openxmlformats.org/drawingml/2006/wordprocessingDrawing" xmlns:w10="urn:schemas-microsoft-com:office:word" xmlns:w="http://schemas.openxmlformats.org/wordprocessingml/2006/main" xmlns:w14="http://schemas.microsoft.com/office/word/2010/wordml" xmlns:w15="http://schemas.microsoft.com/office/word/2012/wordml" xmlns:w16cid="http://schemas.microsoft.com/office/word/2016/wordml/cid" xmlns:w16se="http://schemas.microsoft.com/office/word/2015/wordml/symex" xmlns:wpg="http://schemas.microsoft.com/office/word/2010/wordprocessingGroup" xmlns:wpi="http://schemas.microsoft.com/office/word/2010/wordprocessingInk" xmlns:wne="http://schemas.microsoft.com/office/word/2006/wordml" xmlns:wps="http://schemas.microsoft.com/office/word/2010/wordprocessingShape" mc:Ignorable="w14 w15 w16se w16cid wp14">
   <w:p>
     <w:pPr>
-      <w:pStyle w:val="Voettekst"/>
+      <w:pStyle w:val="Footer"/>
     </w:pPr>
   </w:p>
 </w:ftr>
@@ -166,7 +173,7 @@
 <w:hdr xmlns:wpc="http://schemas.microsoft.com/office/word/2010/wordprocessingCanvas" xmlns:cx="http://schemas.microsoft.com/office/drawing/2014/chartex" xmlns:cx1="http://schemas.microsoft.com/office/drawing/2015/9/8/chartex" xmlns:cx2="http://schemas.microsoft.com/office/drawing/2015/10/21/chartex" xmlns:cx3="http://schemas.microsoft.com/office/drawing/2016/5/9/chartex" xmlns:cx4="http://schemas.microsoft.com/office/drawing/2016/5/10/chartex" xmlns:cx5="http://schemas.microsoft.com/office/drawing/2016/5/11/chartex" xmlns:cx6="http://schemas.microsoft.com/office/drawing/2016/5/12/chartex" xmlns:cx7="http://schemas.microsoft.com/office/drawing/2016/5/13/chartex" xmlns:cx8="http://schemas.microsoft.com/office/drawing/2016/5/14/chartex" xmlns:mc="http://schemas.openxmlformats.org/markup-compatibility/2006" xmlns:aink="http://schemas.microsoft.com/office/drawing/2016/ink" xmlns:am3d="http://schemas.microsoft.com/office/drawing/2017/model3d" xmlns:o="urn:schemas-microsoft-com:office:office" xmlns:r="http://schemas.openxmlformats.org/officeDocument/2006/relationships" xmlns:m="http://schemas.openxmlformats.org/officeDocument/2006/math" xmlns:v="urn:schemas-microsoft-com:vml" xmlns:wp14="http://schemas.microsoft.com/office/word/2010/wordprocessingDrawing" xmlns:wp="http://schemas.openxmlformats.org/drawingml/2006/wordprocessingDrawing" xmlns:w10="urn:schemas-microsoft-com:office:word" xmlns:w="http://schemas.openxmlformats.org/wordprocessingml/2006/main" xmlns:w14="http://schemas.microsoft.com/office/word/2010/wordml" xmlns:w15="http://schemas.microsoft.com/office/word/2012/wordml" xmlns:w16cid="http://schemas.microsoft.com/office/word/2016/wordml/cid" xmlns:w16se="http://schemas.microsoft.com/office/word/2015/wordml/symex" xmlns:wpg="http://schemas.microsoft.com/office/word/2010/wordprocessingGroup" xmlns:wpi="http://schemas.microsoft.com/office/word/2010/wordprocessingInk" xmlns:wne="http://schemas.microsoft.com/office/word/2006/wordml" xmlns:wps="http://schemas.microsoft.com/office/word/2010/wordprocessingShape" mc:Ignorable="w14 w15 w16se w16cid wp14">
   <w:p>
     <w:pPr>
-      <w:pStyle w:val="Koptekst"/>
+      <w:pStyle w:val="Header"/>
     </w:pPr>
     <w:r>
       <w:rPr>
@@ -212,7 +219,7 @@
 <w:hdr xmlns:wpc="http://schemas.microsoft.com/office/word/2010/wordprocessingCanvas" xmlns:cx="http://schemas.microsoft.com/office/drawing/2014/chartex" xmlns:cx1="http://schemas.microsoft.com/office/drawing/2015/9/8/chartex" xmlns:cx2="http://schemas.microsoft.com/office/drawing/2015/10/21/chartex" xmlns:cx3="http://schemas.microsoft.com/office/drawing/2016/5/9/chartex" xmlns:cx4="http://schemas.microsoft.com/office/drawing/2016/5/10/chartex" xmlns:cx5="http://schemas.microsoft.com/office/drawing/2016/5/11/chartex" xmlns:cx6="http://schemas.microsoft.com/office/drawing/2016/5/12/chartex" xmlns:cx7="http://schemas.microsoft.com/office/drawing/2016/5/13/chartex" xmlns:cx8="http://schemas.microsoft.com/office/drawing/2016/5/14/chartex" xmlns:mc="http://schemas.openxmlformats.org/markup-compatibility/2006" xmlns:aink="http://schemas.microsoft.com/office/drawing/2016/ink" xmlns:am3d="http://schemas.microsoft.com/office/drawing/2017/model3d" xmlns:o="urn:schemas-microsoft-com:office:office" xmlns:r="http://schemas.openxmlformats.org/officeDocument/2006/relationships" xmlns:m="http://schemas.openxmlformats.org/officeDocument/2006/math" xmlns:v="urn:schemas-microsoft-com:vml" xmlns:wp14="http://schemas.microsoft.com/office/word/2010/wordprocessingDrawing" xmlns:wp="http://schemas.openxmlformats.org/drawingml/2006/wordprocessingDrawing" xmlns:w10="urn:schemas-microsoft-com:office:word" xmlns:w="http://schemas.openxmlformats.org/wordprocessingml/2006/main" xmlns:w14="http://schemas.microsoft.com/office/word/2010/wordml" xmlns:w15="http://schemas.microsoft.com/office/word/2012/wordml" xmlns:w16cid="http://schemas.microsoft.com/office/word/2016/wordml/cid" xmlns:w16se="http://schemas.microsoft.com/office/word/2015/wordml/symex" xmlns:wpg="http://schemas.microsoft.com/office/word/2010/wordprocessingGroup" xmlns:wpi="http://schemas.microsoft.com/office/word/2010/wordprocessingInk" xmlns:wne="http://schemas.microsoft.com/office/word/2006/wordml" xmlns:wps="http://schemas.microsoft.com/office/word/2010/wordprocessingShape" mc:Ignorable="w14 w15 w16se w16cid wp14">
   <w:p>
     <w:pPr>
-      <w:pStyle w:val="Koptekst"/>
+      <w:pStyle w:val="Header"/>
     </w:pPr>
     <w:r>
       <w:rPr>
@@ -321,7 +328,7 @@
 <w:hdr xmlns:wpc="http://schemas.microsoft.com/office/word/2010/wordprocessingCanvas" xmlns:cx="http://schemas.microsoft.com/office/drawing/2014/chartex" xmlns:cx1="http://schemas.microsoft.com/office/drawing/2015/9/8/chartex" xmlns:cx2="http://schemas.microsoft.com/office/drawing/2015/10/21/chartex" xmlns:cx3="http://schemas.microsoft.com/office/drawing/2016/5/9/chartex" xmlns:cx4="http://schemas.microsoft.com/office/drawing/2016/5/10/chartex" xmlns:cx5="http://schemas.microsoft.com/office/drawing/2016/5/11/chartex" xmlns:cx6="http://schemas.microsoft.com/office/drawing/2016/5/12/chartex" xmlns:cx7="http://schemas.microsoft.com/office/drawing/2016/5/13/chartex" xmlns:cx8="http://schemas.microsoft.com/office/drawing/2016/5/14/chartex" xmlns:mc="http://schemas.openxmlformats.org/markup-compatibility/2006" xmlns:aink="http://schemas.microsoft.com/office/drawing/2016/ink" xmlns:am3d="http://schemas.microsoft.com/office/drawing/2017/model3d" xmlns:o="urn:schemas-microsoft-com:office:office" xmlns:r="http://schemas.openxmlformats.org/officeDocument/2006/relationships" xmlns:m="http://schemas.openxmlformats.org/officeDocument/2006/math" xmlns:v="urn:schemas-microsoft-com:vml" xmlns:wp14="http://schemas.microsoft.com/office/word/2010/wordprocessingDrawing" xmlns:wp="http://schemas.openxmlformats.org/drawingml/2006/wordprocessingDrawing" xmlns:w10="urn:schemas-microsoft-com:office:word" xmlns:w="http://schemas.openxmlformats.org/wordprocessingml/2006/main" xmlns:w14="http://schemas.microsoft.com/office/word/2010/wordml" xmlns:w15="http://schemas.microsoft.com/office/word/2012/wordml" xmlns:w16cid="http://schemas.microsoft.com/office/word/2016/wordml/cid" xmlns:w16se="http://schemas.microsoft.com/office/word/2015/wordml/symex" xmlns:wpg="http://schemas.microsoft.com/office/word/2010/wordprocessingGroup" xmlns:wpi="http://schemas.microsoft.com/office/word/2010/wordprocessingInk" xmlns:wne="http://schemas.microsoft.com/office/word/2006/wordml" xmlns:wps="http://schemas.microsoft.com/office/word/2010/wordprocessingShape" mc:Ignorable="w14 w15 w16se w16cid wp14">
   <w:p>
     <w:pPr>
-      <w:pStyle w:val="Koptekst"/>
+      <w:pStyle w:val="Header"/>
     </w:pPr>
     <w:r>
       <w:rPr>
@@ -757,17 +764,17 @@
     <w:lsdException w:name="Hashtag" w:semiHidden="1" w:unhideWhenUsed="1"/>
     <w:lsdException w:name="Unresolved Mention" w:semiHidden="1" w:unhideWhenUsed="1"/>
   </w:latentStyles>
-  <w:style w:type="paragraph" w:default="1" w:styleId="Standaard">
+  <w:style w:type="paragraph" w:default="1" w:styleId="Normal">
     <w:name w:val="Normal"/>
     <w:qFormat/>
   </w:style>
-  <w:style w:type="character" w:default="1" w:styleId="Standaardalinea-lettertype">
+  <w:style w:type="character" w:default="1" w:styleId="DefaultParagraphFont">
     <w:name w:val="Default Paragraph Font"/>
     <w:uiPriority w:val="1"/>
     <w:semiHidden/>
     <w:unhideWhenUsed/>
   </w:style>
-  <w:style w:type="table" w:default="1" w:styleId="Standaardtabel">
+  <w:style w:type="table" w:default="1" w:styleId="TableNormal">
     <w:name w:val="Normal Table"/>
     <w:uiPriority w:val="99"/>
     <w:semiHidden/>
@@ -782,16 +789,16 @@
       </w:tblCellMar>
     </w:tblPr>
   </w:style>
-  <w:style w:type="numbering" w:default="1" w:styleId="Geenlijst">
+  <w:style w:type="numbering" w:default="1" w:styleId="NoList">
     <w:name w:val="No List"/>
     <w:uiPriority w:val="99"/>
     <w:semiHidden/>
     <w:unhideWhenUsed/>
   </w:style>
-  <w:style w:type="paragraph" w:styleId="Koptekst">
+  <w:style w:type="paragraph" w:styleId="Header">
     <w:name w:val="header"/>
-    <w:basedOn w:val="Standaard"/>
-    <w:link w:val="KoptekstChar"/>
+    <w:basedOn w:val="Normal"/>
+    <w:link w:val="HeaderChar"/>
     <w:uiPriority w:val="99"/>
     <w:unhideWhenUsed/>
     <w:rsid w:val="005303C8"/>
@@ -803,17 +810,17 @@
       <w:spacing w:after="0" w:line="240" w:lineRule="auto"/>
     </w:pPr>
   </w:style>
-  <w:style w:type="character" w:customStyle="1" w:styleId="KoptekstChar">
-    <w:name w:val="Koptekst Char"/>
-    <w:basedOn w:val="Standaardalinea-lettertype"/>
-    <w:link w:val="Koptekst"/>
+  <w:style w:type="character" w:customStyle="1" w:styleId="HeaderChar">
+    <w:name w:val="Header Char"/>
+    <w:basedOn w:val="DefaultParagraphFont"/>
+    <w:link w:val="Header"/>
     <w:uiPriority w:val="99"/>
     <w:rsid w:val="005303C8"/>
   </w:style>
-  <w:style w:type="paragraph" w:styleId="Voettekst">
+  <w:style w:type="paragraph" w:styleId="Footer">
     <w:name w:val="footer"/>
-    <w:basedOn w:val="Standaard"/>
-    <w:link w:val="VoettekstChar"/>
+    <w:basedOn w:val="Normal"/>
+    <w:link w:val="FooterChar"/>
     <w:uiPriority w:val="99"/>
     <w:unhideWhenUsed/>
     <w:rsid w:val="005303C8"/>
@@ -825,10 +832,10 @@
       <w:spacing w:after="0" w:line="240" w:lineRule="auto"/>
     </w:pPr>
   </w:style>
-  <w:style w:type="character" w:customStyle="1" w:styleId="VoettekstChar">
-    <w:name w:val="Voettekst Char"/>
-    <w:basedOn w:val="Standaardalinea-lettertype"/>
-    <w:link w:val="Voettekst"/>
+  <w:style w:type="character" w:customStyle="1" w:styleId="FooterChar">
+    <w:name w:val="Footer Char"/>
+    <w:basedOn w:val="DefaultParagraphFont"/>
+    <w:link w:val="Footer"/>
     <w:uiPriority w:val="99"/>
     <w:rsid w:val="005303C8"/>
   </w:style>
@@ -1135,7 +1142,7 @@
 </file>
 
 <file path=customXml/itemProps1.xml><?xml version="1.0" encoding="utf-8"?>
-<ds:datastoreItem xmlns:ds="http://schemas.openxmlformats.org/officeDocument/2006/customXml" ds:itemID="{F92C2470-DD1D-499B-A1D4-E7F190D04E63}">
+<ds:datastoreItem xmlns:ds="http://schemas.openxmlformats.org/officeDocument/2006/customXml" ds:itemID="{A71D4F5A-B5D9-4C9F-888F-CF76FB5BF61C}">
   <ds:schemaRefs>
     <ds:schemaRef ds:uri="http://schemas.openxmlformats.org/officeDocument/2006/bibliography"/>
   </ds:schemaRefs>

</xml_diff>

<commit_message>
System requirements document R0.29
</commit_message>
<xml_diff>
--- a/frontpage/frontpage.docx
+++ b/frontpage/frontpage.docx
@@ -68,7 +68,7 @@
           <w:sz w:val="24"/>
           <w:lang w:val="nl-NL"/>
         </w:rPr>
-        <w:t>8</w:t>
+        <w:t>9</w:t>
       </w:r>
       <w:bookmarkStart w:id="0" w:name="_GoBack"/>
       <w:bookmarkEnd w:id="0"/>
@@ -1142,7 +1142,7 @@
 </file>
 
 <file path=customXml/itemProps1.xml><?xml version="1.0" encoding="utf-8"?>
-<ds:datastoreItem xmlns:ds="http://schemas.openxmlformats.org/officeDocument/2006/customXml" ds:itemID="{A71D4F5A-B5D9-4C9F-888F-CF76FB5BF61C}">
+<ds:datastoreItem xmlns:ds="http://schemas.openxmlformats.org/officeDocument/2006/customXml" ds:itemID="{872CFDE0-0055-41C2-B6A6-EA32F22957A5}">
   <ds:schemaRefs>
     <ds:schemaRef ds:uri="http://schemas.openxmlformats.org/officeDocument/2006/bibliography"/>
   </ds:schemaRefs>

</xml_diff>

<commit_message>
Systems requirements document version 0.210. Used for meeting of february 5.
</commit_message>
<xml_diff>
--- a/frontpage/frontpage.docx
+++ b/frontpage/frontpage.docx
@@ -68,7 +68,7 @@
           <w:sz w:val="24"/>
           <w:lang w:val="nl-NL"/>
         </w:rPr>
-        <w:t>9</w:t>
+        <w:t>10</w:t>
       </w:r>
       <w:bookmarkStart w:id="0" w:name="_GoBack"/>
       <w:bookmarkEnd w:id="0"/>
@@ -1142,7 +1142,7 @@
 </file>
 
 <file path=customXml/itemProps1.xml><?xml version="1.0" encoding="utf-8"?>
-<ds:datastoreItem xmlns:ds="http://schemas.openxmlformats.org/officeDocument/2006/customXml" ds:itemID="{872CFDE0-0055-41C2-B6A6-EA32F22957A5}">
+<ds:datastoreItem xmlns:ds="http://schemas.openxmlformats.org/officeDocument/2006/customXml" ds:itemID="{5486952D-BDD1-40EF-B3BC-BDB8ECDD86FC}">
   <ds:schemaRefs>
     <ds:schemaRef ds:uri="http://schemas.openxmlformats.org/officeDocument/2006/bibliography"/>
   </ds:schemaRefs>

</xml_diff>

<commit_message>
System requirements R1.0. Implemented feedback from february 5, still needs another check and to be generated as final pdf.
</commit_message>
<xml_diff>
--- a/frontpage/frontpage.docx
+++ b/frontpage/frontpage.docx
@@ -54,21 +54,14 @@
           <w:sz w:val="24"/>
           <w:lang w:val="nl-NL"/>
         </w:rPr>
-        <w:t xml:space="preserve"> 0.</w:t>
+        <w:t xml:space="preserve"> </w:t>
       </w:r>
       <w:r>
         <w:rPr>
           <w:sz w:val="24"/>
           <w:lang w:val="nl-NL"/>
         </w:rPr>
-        <w:t>2</w:t>
-      </w:r>
-      <w:r>
-        <w:rPr>
-          <w:sz w:val="24"/>
-          <w:lang w:val="nl-NL"/>
-        </w:rPr>
-        <w:t>10</w:t>
+        <w:t>1.0</w:t>
       </w:r>
       <w:bookmarkStart w:id="0" w:name="_GoBack"/>
       <w:bookmarkEnd w:id="0"/>
@@ -1142,7 +1135,7 @@
 </file>
 
 <file path=customXml/itemProps1.xml><?xml version="1.0" encoding="utf-8"?>
-<ds:datastoreItem xmlns:ds="http://schemas.openxmlformats.org/officeDocument/2006/customXml" ds:itemID="{5486952D-BDD1-40EF-B3BC-BDB8ECDD86FC}">
+<ds:datastoreItem xmlns:ds="http://schemas.openxmlformats.org/officeDocument/2006/customXml" ds:itemID="{1AE6EF87-72C1-454F-9434-26AFC257A62F}">
   <ds:schemaRefs>
     <ds:schemaRef ds:uri="http://schemas.openxmlformats.org/officeDocument/2006/bibliography"/>
   </ds:schemaRefs>

</xml_diff>

<commit_message>
Finalised version of system requirements R1.01
</commit_message>
<xml_diff>
--- a/frontpage/frontpage.docx
+++ b/frontpage/frontpage.docx
@@ -62,6 +62,13 @@
           <w:lang w:val="nl-NL"/>
         </w:rPr>
         <w:t>1.0</w:t>
+      </w:r>
+      <w:r>
+        <w:rPr>
+          <w:sz w:val="24"/>
+          <w:lang w:val="nl-NL"/>
+        </w:rPr>
+        <w:t>1</w:t>
       </w:r>
       <w:bookmarkStart w:id="0" w:name="_GoBack"/>
       <w:bookmarkEnd w:id="0"/>
@@ -1135,7 +1142,7 @@
 </file>
 
 <file path=customXml/itemProps1.xml><?xml version="1.0" encoding="utf-8"?>
-<ds:datastoreItem xmlns:ds="http://schemas.openxmlformats.org/officeDocument/2006/customXml" ds:itemID="{1AE6EF87-72C1-454F-9434-26AFC257A62F}">
+<ds:datastoreItem xmlns:ds="http://schemas.openxmlformats.org/officeDocument/2006/customXml" ds:itemID="{A7D96A2D-3244-4EFC-B944-6FF6ABB1985F}">
   <ds:schemaRefs>
     <ds:schemaRef ds:uri="http://schemas.openxmlformats.org/officeDocument/2006/bibliography"/>
   </ds:schemaRefs>

</xml_diff>

<commit_message>
Updated for second phase, still needs TAC requirements.
</commit_message>
<xml_diff>
--- a/frontpage/frontpage.docx
+++ b/frontpage/frontpage.docx
@@ -61,14 +61,7 @@
           <w:sz w:val="24"/>
           <w:lang w:val="nl-NL"/>
         </w:rPr>
-        <w:t>1.0</w:t>
-      </w:r>
-      <w:r>
-        <w:rPr>
-          <w:sz w:val="24"/>
-          <w:lang w:val="nl-NL"/>
-        </w:rPr>
-        <w:t>1</w:t>
+        <w:t>2.0</w:t>
       </w:r>
       <w:bookmarkStart w:id="0" w:name="_GoBack"/>
       <w:bookmarkEnd w:id="0"/>
@@ -387,7 +380,7 @@
       </w:pPr>
     </w:pPrDefault>
   </w:docDefaults>
-  <w:latentStyles w:defLockedState="0" w:defUIPriority="99" w:defSemiHidden="0" w:defUnhideWhenUsed="0" w:defQFormat="0" w:count="375">
+  <w:latentStyles w:defLockedState="0" w:defUIPriority="99" w:defSemiHidden="0" w:defUnhideWhenUsed="0" w:defQFormat="0" w:count="376">
     <w:lsdException w:name="Normal" w:uiPriority="0" w:qFormat="1"/>
     <w:lsdException w:name="heading 1" w:uiPriority="9" w:qFormat="1"/>
     <w:lsdException w:name="heading 2" w:semiHidden="1" w:uiPriority="9" w:unhideWhenUsed="1" w:qFormat="1"/>
@@ -493,7 +486,6 @@
     <w:lsdException w:name="HTML Sample" w:semiHidden="1" w:unhideWhenUsed="1"/>
     <w:lsdException w:name="HTML Typewriter" w:semiHidden="1" w:unhideWhenUsed="1"/>
     <w:lsdException w:name="HTML Variable" w:semiHidden="1" w:unhideWhenUsed="1"/>
-    <w:lsdException w:name="Normal Table" w:semiHidden="1" w:unhideWhenUsed="1"/>
     <w:lsdException w:name="annotation subject" w:semiHidden="1" w:unhideWhenUsed="1"/>
     <w:lsdException w:name="No List" w:semiHidden="1" w:unhideWhenUsed="1"/>
     <w:lsdException w:name="Outline List 1" w:semiHidden="1" w:unhideWhenUsed="1"/>
@@ -540,10 +532,8 @@
     <w:lsdException w:name="Table Subtle 2" w:semiHidden="1" w:unhideWhenUsed="1"/>
     <w:lsdException w:name="Table Web 1" w:semiHidden="1" w:unhideWhenUsed="1"/>
     <w:lsdException w:name="Table Web 2" w:semiHidden="1" w:unhideWhenUsed="1"/>
-    <w:lsdException w:name="Table Web 3" w:semiHidden="1" w:unhideWhenUsed="1"/>
     <w:lsdException w:name="Balloon Text" w:semiHidden="1" w:unhideWhenUsed="1"/>
     <w:lsdException w:name="Table Grid" w:uiPriority="39"/>
-    <w:lsdException w:name="Table Theme" w:semiHidden="1" w:unhideWhenUsed="1"/>
     <w:lsdException w:name="Placeholder Text" w:semiHidden="1"/>
     <w:lsdException w:name="No Spacing" w:uiPriority="1" w:qFormat="1"/>
     <w:lsdException w:name="Light Shading" w:uiPriority="60"/>
@@ -763,6 +753,7 @@
     <w:lsdException w:name="Smart Hyperlink" w:semiHidden="1" w:unhideWhenUsed="1"/>
     <w:lsdException w:name="Hashtag" w:semiHidden="1" w:unhideWhenUsed="1"/>
     <w:lsdException w:name="Unresolved Mention" w:semiHidden="1" w:unhideWhenUsed="1"/>
+    <w:lsdException w:name="Smart Link" w:semiHidden="1" w:unhideWhenUsed="1"/>
   </w:latentStyles>
   <w:style w:type="paragraph" w:default="1" w:styleId="Normal">
     <w:name w:val="Normal"/>
@@ -1142,7 +1133,7 @@
 </file>
 
 <file path=customXml/itemProps1.xml><?xml version="1.0" encoding="utf-8"?>
-<ds:datastoreItem xmlns:ds="http://schemas.openxmlformats.org/officeDocument/2006/customXml" ds:itemID="{A7D96A2D-3244-4EFC-B944-6FF6ABB1985F}">
+<ds:datastoreItem xmlns:ds="http://schemas.openxmlformats.org/officeDocument/2006/customXml" ds:itemID="{2A1FA247-5EED-457B-80C3-E740FF867F55}">
   <ds:schemaRefs>
     <ds:schemaRef ds:uri="http://schemas.openxmlformats.org/officeDocument/2006/bibliography"/>
   </ds:schemaRefs>

</xml_diff>